<commit_message>
New APK + Presentation
</commit_message>
<xml_diff>
--- a/docs/Midterm-Presentation/Informationsheet_SoftwareEngineering.docx
+++ b/docs/Midterm-Presentation/Informationsheet_SoftwareEngineering.docx
@@ -118,8 +118,6 @@
         </w:rPr>
         <w:t>:</w:t>
       </w:r>
-      <w:bookmarkStart w:id="0" w:name="_GoBack"/>
-      <w:bookmarkEnd w:id="0"/>
     </w:p>
     <w:p>
       <w:pPr>
@@ -138,14 +136,42 @@
           <w:sz w:val="32"/>
           <w:szCs w:val="32"/>
         </w:rPr>
-        <w:t>Marcel Borrmann (22</w:t>
-      </w:r>
-      <w:r>
-        <w:rPr>
-          <w:sz w:val="32"/>
-          <w:szCs w:val="32"/>
-        </w:rPr>
-        <w:t>h)</w:t>
+        <w:t>Marcel Borrmann (</w:t>
+      </w:r>
+      <w:r>
+        <w:rPr>
+          <w:sz w:val="32"/>
+          <w:szCs w:val="32"/>
+        </w:rPr>
+        <w:t>35h</w:t>
+      </w:r>
+      <w:r>
+        <w:rPr>
+          <w:sz w:val="32"/>
+          <w:szCs w:val="32"/>
+        </w:rPr>
+        <w:t>)</w:t>
+      </w:r>
+      <w:r>
+        <w:rPr>
+          <w:sz w:val="32"/>
+          <w:szCs w:val="32"/>
+        </w:rPr>
+        <w:t xml:space="preserve"> -&gt;</w:t>
+      </w:r>
+      <w:r>
+        <w:rPr>
+          <w:sz w:val="32"/>
+          <w:szCs w:val="32"/>
+        </w:rPr>
+        <w:t xml:space="preserve"> </w:t>
+      </w:r>
+      <w:r>
+        <w:rPr>
+          <w:sz w:val="32"/>
+          <w:szCs w:val="32"/>
+        </w:rPr>
+        <w:t>marcel.borrmann@yahoo.de</w:t>
       </w:r>
     </w:p>
     <w:p>
@@ -263,14 +289,37 @@
           <w:sz w:val="32"/>
           <w:szCs w:val="32"/>
         </w:rPr>
-        <w:t xml:space="preserve"> (22</w:t>
-      </w:r>
-      <w:r>
-        <w:rPr>
-          <w:sz w:val="32"/>
-          <w:szCs w:val="32"/>
-        </w:rPr>
-        <w:t>h)</w:t>
+        <w:t xml:space="preserve"> (</w:t>
+      </w:r>
+      <w:r>
+        <w:rPr>
+          <w:sz w:val="32"/>
+          <w:szCs w:val="32"/>
+        </w:rPr>
+        <w:t>40h</w:t>
+      </w:r>
+      <w:r>
+        <w:rPr>
+          <w:sz w:val="32"/>
+          <w:szCs w:val="32"/>
+        </w:rPr>
+        <w:t>)</w:t>
+      </w:r>
+      <w:r>
+        <w:rPr>
+          <w:sz w:val="32"/>
+          <w:szCs w:val="32"/>
+        </w:rPr>
+        <w:t xml:space="preserve"> -&gt; fabianblatz@googl</w:t>
+      </w:r>
+      <w:bookmarkStart w:id="0" w:name="_GoBack"/>
+      <w:bookmarkEnd w:id="0"/>
+      <w:r>
+        <w:rPr>
+          <w:sz w:val="32"/>
+          <w:szCs w:val="32"/>
+        </w:rPr>
+        <w:t>email.com</w:t>
       </w:r>
     </w:p>
     <w:p>
@@ -338,14 +387,28 @@
           <w:sz w:val="32"/>
           <w:szCs w:val="32"/>
         </w:rPr>
-        <w:t>imon Gerhardt (16</w:t>
-      </w:r>
-      <w:r>
-        <w:rPr>
-          <w:sz w:val="32"/>
-          <w:szCs w:val="32"/>
-        </w:rPr>
-        <w:t>h)</w:t>
+        <w:t>imon Gerhardt (</w:t>
+      </w:r>
+      <w:r>
+        <w:rPr>
+          <w:sz w:val="32"/>
+          <w:szCs w:val="32"/>
+        </w:rPr>
+        <w:t>40h</w:t>
+      </w:r>
+      <w:r>
+        <w:rPr>
+          <w:sz w:val="32"/>
+          <w:szCs w:val="32"/>
+        </w:rPr>
+        <w:t>)</w:t>
+      </w:r>
+      <w:r>
+        <w:rPr>
+          <w:sz w:val="32"/>
+          <w:szCs w:val="32"/>
+        </w:rPr>
+        <w:t xml:space="preserve"> -&gt; simon.1707@gmx.de</w:t>
       </w:r>
     </w:p>
     <w:p>
@@ -386,7 +449,15 @@
           <w:szCs w:val="32"/>
           <w:lang w:val="en-US"/>
         </w:rPr>
-        <w:t>Tester and Implementer</w:t>
+        <w:t xml:space="preserve">Tester and </w:t>
+      </w:r>
+      <w:r>
+        <w:rPr>
+          <w:sz w:val="32"/>
+          <w:szCs w:val="32"/>
+          <w:lang w:val="en-US"/>
+        </w:rPr>
+        <w:t>Implementer</w:t>
       </w:r>
     </w:p>
     <w:p>
@@ -399,32 +470,74 @@
       <w:r>
         <w:rPr>
           <w:noProof/>
-        </w:rPr>
-        <w:pict>
-          <v:shapetype id="_x0000_t75" coordsize="21600,21600" o:spt="75" o:preferrelative="t" path="m@4@5l@4@11@9@11@9@5xe" filled="f" stroked="f">
-            <v:stroke joinstyle="miter"/>
-            <v:formulas>
-              <v:f eqn="if lineDrawn pixelLineWidth 0"/>
-              <v:f eqn="sum @0 1 0"/>
-              <v:f eqn="sum 0 0 @1"/>
-              <v:f eqn="prod @2 1 2"/>
-              <v:f eqn="prod @3 21600 pixelWidth"/>
-              <v:f eqn="prod @3 21600 pixelHeight"/>
-              <v:f eqn="sum @0 0 1"/>
-              <v:f eqn="prod @6 1 2"/>
-              <v:f eqn="prod @7 21600 pixelWidth"/>
-              <v:f eqn="sum @8 21600 0"/>
-              <v:f eqn="prod @7 21600 pixelHeight"/>
-              <v:f eqn="sum @10 21600 0"/>
-            </v:formulas>
-            <v:path o:extrusionok="f" gradientshapeok="t" o:connecttype="rect"/>
-            <o:lock v:ext="edit" aspectratio="t"/>
-          </v:shapetype>
-          <v:shape id="_x0000_s1026" type="#_x0000_t75" style="position:absolute;margin-left:0;margin-top:0;width:582.75pt;height:341.25pt;z-index:251659264;mso-position-horizontal:center;mso-position-horizontal-relative:margin;mso-position-vertical:bottom;mso-position-vertical-relative:margin">
-            <v:imagedata r:id="rId6" o:title="01_General_UC"/>
-            <w10:wrap type="square" anchorx="margin" anchory="margin"/>
-          </v:shape>
-        </w:pict>
+          <w:sz w:val="32"/>
+          <w:szCs w:val="32"/>
+          <w:lang w:eastAsia="de-DE"/>
+        </w:rPr>
+        <w:drawing>
+          <wp:anchor distT="0" distB="0" distL="114300" distR="114300" simplePos="0" relativeHeight="251658240" behindDoc="1" locked="0" layoutInCell="1" allowOverlap="1" wp14:anchorId="5476532E" wp14:editId="5A61F762">
+            <wp:simplePos x="0" y="0"/>
+            <wp:positionH relativeFrom="margin">
+              <wp:align>left</wp:align>
+            </wp:positionH>
+            <wp:positionV relativeFrom="paragraph">
+              <wp:posOffset>504382</wp:posOffset>
+            </wp:positionV>
+            <wp:extent cx="5760720" cy="3653790"/>
+            <wp:effectExtent l="0" t="0" r="0" b="3810"/>
+            <wp:wrapTight wrapText="bothSides">
+              <wp:wrapPolygon edited="0">
+                <wp:start x="0" y="0"/>
+                <wp:lineTo x="0" y="21510"/>
+                <wp:lineTo x="21500" y="21510"/>
+                <wp:lineTo x="21500" y="0"/>
+                <wp:lineTo x="0" y="0"/>
+              </wp:wrapPolygon>
+            </wp:wrapTight>
+            <wp:docPr id="1" name="Grafik 1" descr="C:\Users\s.gerhardt\Desktop\Studium\3.Semester\Software Engineering\SoftwareEngineering_Midterm_Presentation\01_General_UC.png"/>
+            <wp:cNvGraphicFramePr>
+              <a:graphicFrameLocks xmlns:a="http://schemas.openxmlformats.org/drawingml/2006/main" noChangeAspect="1"/>
+            </wp:cNvGraphicFramePr>
+            <a:graphic xmlns:a="http://schemas.openxmlformats.org/drawingml/2006/main">
+              <a:graphicData uri="http://schemas.openxmlformats.org/drawingml/2006/picture">
+                <pic:pic xmlns:pic="http://schemas.openxmlformats.org/drawingml/2006/picture">
+                  <pic:nvPicPr>
+                    <pic:cNvPr id="0" name="Picture 1" descr="C:\Users\s.gerhardt\Desktop\Studium\3.Semester\Software Engineering\SoftwareEngineering_Midterm_Presentation\01_General_UC.png"/>
+                    <pic:cNvPicPr>
+                      <a:picLocks noChangeAspect="1" noChangeArrowheads="1"/>
+                    </pic:cNvPicPr>
+                  </pic:nvPicPr>
+                  <pic:blipFill>
+                    <a:blip r:embed="rId6">
+                      <a:extLst>
+                        <a:ext uri="{28A0092B-C50C-407E-A947-70E740481C1C}">
+                          <a14:useLocalDpi xmlns:a14="http://schemas.microsoft.com/office/drawing/2010/main" val="0"/>
+                        </a:ext>
+                      </a:extLst>
+                    </a:blip>
+                    <a:srcRect/>
+                    <a:stretch>
+                      <a:fillRect/>
+                    </a:stretch>
+                  </pic:blipFill>
+                  <pic:spPr bwMode="auto">
+                    <a:xfrm>
+                      <a:off x="0" y="0"/>
+                      <a:ext cx="5760720" cy="3653790"/>
+                    </a:xfrm>
+                    <a:prstGeom prst="rect">
+                      <a:avLst/>
+                    </a:prstGeom>
+                    <a:noFill/>
+                    <a:ln>
+                      <a:noFill/>
+                    </a:ln>
+                  </pic:spPr>
+                </pic:pic>
+              </a:graphicData>
+            </a:graphic>
+          </wp:anchor>
+        </w:drawing>
       </w:r>
     </w:p>
     <w:sectPr>
@@ -1375,7 +1488,7 @@
 </file>
 
 <file path=customXml/itemProps1.xml><?xml version="1.0" encoding="utf-8"?>
-<ds:datastoreItem xmlns:ds="http://schemas.openxmlformats.org/officeDocument/2006/customXml" ds:itemID="{49A7F556-13C0-48AC-A087-2D334B339D81}">
+<ds:datastoreItem xmlns:ds="http://schemas.openxmlformats.org/officeDocument/2006/customXml" ds:itemID="{6F7E2167-334B-4303-9DB6-EFD02C55ECE0}">
   <ds:schemaRefs>
     <ds:schemaRef ds:uri="http://schemas.openxmlformats.org/officeDocument/2006/bibliography"/>
   </ds:schemaRefs>

</xml_diff>